<commit_message>
- changement du llm - changement du retrieve - ajout de la section d'évaluation - rédaction du document stratégique
</commit_message>
<xml_diff>
--- a/QR2.docx
+++ b/QR2.docx
@@ -1414,6 +1414,28 @@
           <w:p>
             <w:r>
               <w:t>Oui le trio minceur</w:t>
+            </w:r>
+          </w:p>
+        </w:tc>
+      </w:tr>
+      <w:tr>
+        <w:tc>
+          <w:tcPr>
+            <w:tcW w:w="4528" w:type="dxa"/>
+          </w:tcPr>
+          <w:p>
+            <w:r>
+              <w:t>Merci !</w:t>
+            </w:r>
+          </w:p>
+        </w:tc>
+        <w:tc>
+          <w:tcPr>
+            <w:tcW w:w="4528" w:type="dxa"/>
+          </w:tcPr>
+          <w:p>
+            <w:r>
+              <w:t>Merci aussi à vous. Nous à votre disposition pour toutes préoccupations</w:t>
             </w:r>
           </w:p>
         </w:tc>

</xml_diff>